<commit_message>
Add issue/bug part to the closing kit
</commit_message>
<xml_diff>
--- a/ClosingKit.docx
+++ b/ClosingKit.docx
@@ -4,7 +4,7 @@
   <w:body>
     <w:p>
       <w:pPr>
-        <w:pStyle w:val="Heading1"/>
+        <w:pStyle w:val="Titre1"/>
       </w:pPr>
       <w:r>
         <w:t xml:space="preserve">Closing Kit </w:t>
@@ -21,7 +21,7 @@
     </w:p>
     <w:p>
       <w:pPr>
-        <w:pStyle w:val="Heading2"/>
+        <w:pStyle w:val="Titre2"/>
         <w:shd w:val="clear" w:color="auto" w:fill="FFFFFF"/>
         <w:spacing w:before="270" w:after="150"/>
         <w:ind w:left="375"/>
@@ -96,7 +96,7 @@
     </w:p>
     <w:p>
       <w:pPr>
-        <w:pStyle w:val="Heading2"/>
+        <w:pStyle w:val="Titre2"/>
         <w:shd w:val="clear" w:color="auto" w:fill="FFFFFF"/>
         <w:spacing w:before="270" w:after="150"/>
         <w:ind w:left="375"/>
@@ -112,7 +112,7 @@
     </w:p>
     <w:p>
       <w:pPr>
-        <w:pStyle w:val="Heading2"/>
+        <w:pStyle w:val="Titre2"/>
         <w:shd w:val="clear" w:color="auto" w:fill="FFFFFF"/>
         <w:spacing w:before="270" w:after="150"/>
         <w:ind w:left="375"/>
@@ -141,7 +141,7 @@
       </w:pPr>
       <w:r>
         <w:rPr>
-          <w:rStyle w:val="Emphasis"/>
+          <w:rStyle w:val="Accentuation"/>
           <w:rFonts w:asciiTheme="minorHAnsi" w:hAnsiTheme="minorHAnsi" w:cstheme="minorHAnsi"/>
           <w:sz w:val="22"/>
           <w:szCs w:val="22"/>
@@ -166,7 +166,7 @@
       </w:pPr>
       <w:r>
         <w:rPr>
-          <w:rStyle w:val="Emphasis"/>
+          <w:rStyle w:val="Accentuation"/>
           <w:rFonts w:asciiTheme="minorHAnsi" w:hAnsiTheme="minorHAnsi" w:cstheme="minorHAnsi"/>
           <w:sz w:val="22"/>
           <w:szCs w:val="22"/>
@@ -195,15 +195,7 @@
           <w:sz w:val="22"/>
           <w:szCs w:val="22"/>
         </w:rPr>
-        <w:t>/</w:t>
-      </w:r>
-      <w:r>
-        <w:rPr>
-          <w:rFonts w:asciiTheme="minorHAnsi" w:hAnsiTheme="minorHAnsi" w:cstheme="minorHAnsi"/>
-          <w:sz w:val="22"/>
-          <w:szCs w:val="22"/>
-        </w:rPr>
-        <w:t xml:space="preserve">team </w:t>
+        <w:t xml:space="preserve">/team </w:t>
       </w:r>
       <w:r>
         <w:rPr>
@@ -223,7 +215,7 @@
       </w:pPr>
       <w:r>
         <w:rPr>
-          <w:rStyle w:val="Emphasis"/>
+          <w:rStyle w:val="Accentuation"/>
           <w:rFonts w:asciiTheme="minorHAnsi" w:hAnsiTheme="minorHAnsi" w:cstheme="minorHAnsi"/>
           <w:sz w:val="22"/>
           <w:szCs w:val="22"/>
@@ -232,7 +224,7 @@
       </w:r>
       <w:r>
         <w:rPr>
-          <w:rStyle w:val="Emphasis"/>
+          <w:rStyle w:val="Accentuation"/>
           <w:rFonts w:asciiTheme="minorHAnsi" w:hAnsiTheme="minorHAnsi" w:cstheme="minorHAnsi"/>
           <w:sz w:val="22"/>
           <w:szCs w:val="22"/>
@@ -249,7 +241,7 @@
       </w:pPr>
       <w:r>
         <w:rPr>
-          <w:rStyle w:val="Emphasis"/>
+          <w:rStyle w:val="Accentuation"/>
           <w:rFonts w:asciiTheme="minorHAnsi" w:hAnsiTheme="minorHAnsi" w:cstheme="minorHAnsi"/>
           <w:sz w:val="22"/>
           <w:szCs w:val="22"/>
@@ -258,7 +250,7 @@
       </w:r>
       <w:r>
         <w:rPr>
-          <w:rStyle w:val="Emphasis"/>
+          <w:rStyle w:val="Accentuation"/>
           <w:rFonts w:asciiTheme="minorHAnsi" w:hAnsiTheme="minorHAnsi" w:cstheme="minorHAnsi"/>
           <w:i w:val="0"/>
           <w:iCs w:val="0"/>
@@ -269,7 +261,7 @@
       </w:r>
       <w:r>
         <w:rPr>
-          <w:rStyle w:val="Emphasis"/>
+          <w:rStyle w:val="Accentuation"/>
           <w:rFonts w:asciiTheme="minorHAnsi" w:hAnsiTheme="minorHAnsi" w:cstheme="minorHAnsi"/>
           <w:i w:val="0"/>
           <w:iCs w:val="0"/>
@@ -710,7 +702,10 @@
         <w:spacing w:beforeAutospacing="0" w:after="150" w:afterAutospacing="0"/>
         <w:ind w:left="375"/>
         <w:rPr>
-          <w:color w:val="000000"/>
+          <w:rFonts w:asciiTheme="minorHAnsi" w:hAnsiTheme="minorHAnsi" w:cstheme="minorHAnsi"/>
+          <w:color w:val="000000"/>
+          <w:sz w:val="22"/>
+          <w:szCs w:val="22"/>
         </w:rPr>
       </w:pPr>
       <w:r>
@@ -770,46 +765,82 @@
         <w:spacing w:beforeAutospacing="0" w:after="150" w:afterAutospacing="0"/>
         <w:ind w:left="375"/>
         <w:rPr>
-          <w:rFonts w:asciiTheme="minorHAnsi" w:hAnsiTheme="minorHAnsi" w:cstheme="minorHAnsi"/>
-        </w:rPr>
-      </w:pPr>
-      <w:r>
+          <w:color w:val="000000"/>
+        </w:rPr>
+      </w:pPr>
+    </w:p>
+    <w:p>
+      <w:pPr>
+        <w:pStyle w:val="Normal1"/>
+        <w:shd w:val="clear" w:color="auto" w:fill="FFFFFF"/>
+        <w:spacing w:beforeAutospacing="0" w:after="150" w:afterAutospacing="0"/>
+        <w:ind w:left="375"/>
         <w:rPr>
           <w:rFonts w:ascii="Calibri" w:hAnsi="Calibri" w:cstheme="minorHAnsi"/>
           <w:b/>
           <w:bCs/>
           <w:color w:val="000000"/>
-          <w:sz w:val="22"/>
-          <w:szCs w:val="22"/>
-        </w:rPr>
-        <w:t xml:space="preserve">Issue List </w:t>
-      </w:r>
+          <w:sz w:val="44"/>
+          <w:szCs w:val="44"/>
+        </w:rPr>
+      </w:pPr>
       <w:r>
         <w:rPr>
           <w:rFonts w:ascii="Calibri" w:hAnsi="Calibri" w:cstheme="minorHAnsi"/>
-          <w:color w:val="000000"/>
-          <w:sz w:val="22"/>
-          <w:szCs w:val="22"/>
-        </w:rPr>
-        <w:t xml:space="preserve">— </w:t>
-      </w:r>
-      <w:r>
+          <w:b/>
+          <w:bCs/>
+          <w:color w:val="000000"/>
+          <w:sz w:val="44"/>
+          <w:szCs w:val="44"/>
+        </w:rPr>
+        <w:t>Issue List</w:t>
+      </w:r>
+    </w:p>
+    <w:p>
+      <w:pPr>
+        <w:pStyle w:val="Normal1"/>
+        <w:shd w:val="clear" w:color="auto" w:fill="FFFFFF"/>
+        <w:spacing w:beforeAutospacing="0" w:after="150" w:afterAutospacing="0"/>
+        <w:ind w:left="375"/>
         <w:rPr>
           <w:rFonts w:ascii="Calibri" w:hAnsi="Calibri" w:cstheme="minorHAnsi"/>
           <w:color w:val="000000"/>
-          <w:sz w:val="22"/>
-          <w:szCs w:val="22"/>
-        </w:rPr>
-        <w:t>no issues encountered yet</w:t>
-      </w:r>
+        </w:rPr>
+      </w:pPr>
       <w:r>
         <w:rPr>
           <w:rFonts w:ascii="Calibri" w:hAnsi="Calibri" w:cstheme="minorHAnsi"/>
-          <w:color w:val="000000"/>
-          <w:sz w:val="22"/>
-          <w:szCs w:val="22"/>
-        </w:rPr>
-        <w:t xml:space="preserve">. </w:t>
+          <w:b/>
+          <w:bCs/>
+          <w:color w:val="000000"/>
+        </w:rPr>
+        <w:tab/>
+      </w:r>
+      <w:r>
+        <w:rPr>
+          <w:rFonts w:ascii="Calibri" w:hAnsi="Calibri" w:cstheme="minorHAnsi"/>
+          <w:color w:val="000000"/>
+        </w:rPr>
+        <w:t>The hook (green square on the demo) supposed to scale within the statistics “Hook Size”, however the way we made doesn’t fit well, so we remove this feature. But if you increase the “Hook Size”, you can catch the fish even if he doesn’t in the green zone.</w:t>
+      </w:r>
+    </w:p>
+    <w:p>
+      <w:pPr>
+        <w:pStyle w:val="Normal1"/>
+        <w:shd w:val="clear" w:color="auto" w:fill="FFFFFF"/>
+        <w:spacing w:beforeAutospacing="0" w:after="150" w:afterAutospacing="0"/>
+        <w:ind w:left="375"/>
+        <w:rPr>
+          <w:rFonts w:asciiTheme="minorHAnsi" w:hAnsiTheme="minorHAnsi" w:cstheme="minorHAnsi"/>
+        </w:rPr>
+      </w:pPr>
+      <w:r>
+        <w:rPr>
+          <w:rFonts w:ascii="Calibri" w:hAnsi="Calibri" w:cstheme="minorHAnsi"/>
+          <w:color w:val="000000"/>
+        </w:rPr>
+        <w:tab/>
+        <w:t>Another problem: when you succeed or fail to catch the fish, you’re back to the “Selection Menu” scene. You can change the statistic as well, pick another fish, hook, rode, change the weather and the daytime. However, you can’t go fish again, the button doesn’t work after the first try. You must reload the game.</w:t>
       </w:r>
     </w:p>
     <w:sectPr>
@@ -853,7 +884,7 @@
 <w:ftr xmlns:wpc="http://schemas.microsoft.com/office/word/2010/wordprocessingCanvas" xmlns:cx="http://schemas.microsoft.com/office/drawing/2014/chartex" xmlns:cx1="http://schemas.microsoft.com/office/drawing/2015/9/8/chartex" xmlns:cx2="http://schemas.microsoft.com/office/drawing/2015/10/21/chartex" xmlns:cx3="http://schemas.microsoft.com/office/drawing/2016/5/9/chartex" xmlns:cx4="http://schemas.microsoft.com/office/drawing/2016/5/10/chartex" xmlns:cx5="http://schemas.microsoft.com/office/drawing/2016/5/11/chartex" xmlns:cx6="http://schemas.microsoft.com/office/drawing/2016/5/12/chartex" xmlns:cx7="http://schemas.microsoft.com/office/drawing/2016/5/13/chartex" xmlns:cx8="http://schemas.microsoft.com/office/drawing/2016/5/14/chartex" xmlns:mc="http://schemas.openxmlformats.org/markup-compatibility/2006" xmlns:aink="http://schemas.microsoft.com/office/drawing/2016/ink" xmlns:am3d="http://schemas.microsoft.com/office/drawing/2017/model3d" xmlns:o="urn:schemas-microsoft-com:office:office" xmlns:oel="http://schemas.microsoft.com/office/2019/extlst" xmlns:r="http://schemas.openxmlformats.org/officeDocument/2006/relationships" xmlns:m="http://schemas.openxmlformats.org/officeDocument/2006/math" xmlns:v="urn:schemas-microsoft-com:vml" xmlns:wp14="http://schemas.microsoft.com/office/word/2010/wordprocessingDrawing" xmlns:wp="http://schemas.openxmlformats.org/drawingml/2006/wordprocessingDrawing" xmlns:w10="urn:schemas-microsoft-com:office:word" xmlns:w="http://schemas.openxmlformats.org/wordprocessingml/2006/main" xmlns:w14="http://schemas.microsoft.com/office/word/2010/wordml" xmlns:w15="http://schemas.microsoft.com/office/word/2012/wordml" xmlns:w16cex="http://schemas.microsoft.com/office/word/2018/wordml/cex" xmlns:w16cid="http://schemas.microsoft.com/office/word/2016/wordml/cid" xmlns:w16="http://schemas.microsoft.com/office/word/2018/wordml" xmlns:w16sdtdh="http://schemas.microsoft.com/office/word/2020/wordml/sdtdatahash" xmlns:w16se="http://schemas.microsoft.com/office/word/2015/wordml/symex" xmlns:wpg="http://schemas.microsoft.com/office/word/2010/wordprocessingGroup" xmlns:wpi="http://schemas.microsoft.com/office/word/2010/wordprocessingInk" xmlns:wne="http://schemas.microsoft.com/office/word/2006/wordml" xmlns:wps="http://schemas.microsoft.com/office/word/2010/wordprocessingShape" mc:Ignorable="w14 w15 w16se w16cid w16 w16cex w16sdtdh wp14">
   <w:p>
     <w:pPr>
-      <w:pStyle w:val="Footer"/>
+      <w:pStyle w:val="Pieddepage"/>
     </w:pPr>
     <w:r>
       <w:t xml:space="preserve">Copyright © Team </w:t>
@@ -1425,11 +1456,11 @@
       <w:spacing w:after="160" w:line="259" w:lineRule="auto"/>
     </w:pPr>
   </w:style>
-  <w:style w:type="paragraph" w:styleId="Heading1">
+  <w:style w:type="paragraph" w:styleId="Titre1">
     <w:name w:val="heading 1"/>
     <w:basedOn w:val="Normal"/>
     <w:next w:val="Normal"/>
-    <w:link w:val="Heading1Char"/>
+    <w:link w:val="Titre1Car"/>
     <w:uiPriority w:val="9"/>
     <w:qFormat/>
     <w:rsid w:val="00414648"/>
@@ -1446,11 +1477,11 @@
       <w:szCs w:val="32"/>
     </w:rPr>
   </w:style>
-  <w:style w:type="paragraph" w:styleId="Heading2">
+  <w:style w:type="paragraph" w:styleId="Titre2">
     <w:name w:val="heading 2"/>
     <w:basedOn w:val="Normal"/>
     <w:next w:val="Normal"/>
-    <w:link w:val="Heading2Char"/>
+    <w:link w:val="Titre2Car"/>
     <w:uiPriority w:val="9"/>
     <w:semiHidden/>
     <w:unhideWhenUsed/>
@@ -1469,13 +1500,13 @@
       <w:szCs w:val="26"/>
     </w:rPr>
   </w:style>
-  <w:style w:type="character" w:default="1" w:styleId="DefaultParagraphFont">
+  <w:style w:type="character" w:default="1" w:styleId="Policepardfaut">
     <w:name w:val="Default Paragraph Font"/>
     <w:uiPriority w:val="1"/>
     <w:semiHidden/>
     <w:unhideWhenUsed/>
   </w:style>
-  <w:style w:type="table" w:default="1" w:styleId="TableNormal">
+  <w:style w:type="table" w:default="1" w:styleId="TableauNormal">
     <w:name w:val="Normal Table"/>
     <w:uiPriority w:val="99"/>
     <w:semiHidden/>
@@ -1490,16 +1521,16 @@
       </w:tblCellMar>
     </w:tblPr>
   </w:style>
-  <w:style w:type="numbering" w:default="1" w:styleId="NoList">
+  <w:style w:type="numbering" w:default="1" w:styleId="Aucuneliste">
     <w:name w:val="No List"/>
     <w:uiPriority w:val="99"/>
     <w:semiHidden/>
     <w:unhideWhenUsed/>
   </w:style>
-  <w:style w:type="character" w:customStyle="1" w:styleId="Heading1Char">
-    <w:name w:val="Heading 1 Char"/>
-    <w:basedOn w:val="DefaultParagraphFont"/>
-    <w:link w:val="Heading1"/>
+  <w:style w:type="character" w:customStyle="1" w:styleId="Titre1Car">
+    <w:name w:val="Titre 1 Car"/>
+    <w:basedOn w:val="Policepardfaut"/>
+    <w:link w:val="Titre1"/>
     <w:uiPriority w:val="9"/>
     <w:qFormat/>
     <w:rsid w:val="00414648"/>
@@ -1510,10 +1541,10 @@
       <w:szCs w:val="32"/>
     </w:rPr>
   </w:style>
-  <w:style w:type="character" w:customStyle="1" w:styleId="Heading2Char">
-    <w:name w:val="Heading 2 Char"/>
-    <w:basedOn w:val="DefaultParagraphFont"/>
-    <w:link w:val="Heading2"/>
+  <w:style w:type="character" w:customStyle="1" w:styleId="Titre2Car">
+    <w:name w:val="Titre 2 Car"/>
+    <w:basedOn w:val="Policepardfaut"/>
+    <w:link w:val="Titre2"/>
     <w:uiPriority w:val="9"/>
     <w:semiHidden/>
     <w:qFormat/>
@@ -1525,9 +1556,9 @@
       <w:szCs w:val="26"/>
     </w:rPr>
   </w:style>
-  <w:style w:type="character" w:styleId="Emphasis">
+  <w:style w:type="character" w:styleId="Accentuation">
     <w:name w:val="Emphasis"/>
-    <w:basedOn w:val="DefaultParagraphFont"/>
+    <w:basedOn w:val="Policepardfaut"/>
     <w:uiPriority w:val="20"/>
     <w:qFormat/>
     <w:rsid w:val="00B20F90"/>
@@ -1536,7 +1567,7 @@
       <w:iCs/>
     </w:rPr>
   </w:style>
-  <w:style w:type="character" w:styleId="Hyperlink">
+  <w:style w:type="character" w:styleId="Lienhypertexte">
     <w:name w:val="Hyperlink"/>
     <w:rPr>
       <w:color w:val="000080"/>
@@ -1546,7 +1577,7 @@
   <w:style w:type="paragraph" w:customStyle="1" w:styleId="Heading">
     <w:name w:val="Heading"/>
     <w:basedOn w:val="Normal"/>
-    <w:next w:val="BodyText"/>
+    <w:next w:val="Corpsdetexte"/>
     <w:qFormat/>
     <w:pPr>
       <w:keepNext/>
@@ -1558,21 +1589,21 @@
       <w:szCs w:val="28"/>
     </w:rPr>
   </w:style>
-  <w:style w:type="paragraph" w:styleId="BodyText">
+  <w:style w:type="paragraph" w:styleId="Corpsdetexte">
     <w:name w:val="Body Text"/>
     <w:basedOn w:val="Normal"/>
     <w:pPr>
       <w:spacing w:after="140" w:line="276" w:lineRule="auto"/>
     </w:pPr>
   </w:style>
-  <w:style w:type="paragraph" w:styleId="List">
+  <w:style w:type="paragraph" w:styleId="Liste">
     <w:name w:val="List"/>
-    <w:basedOn w:val="BodyText"/>
+    <w:basedOn w:val="Corpsdetexte"/>
     <w:rPr>
       <w:rFonts w:cs="DejaVu Sans"/>
     </w:rPr>
   </w:style>
-  <w:style w:type="paragraph" w:styleId="Caption">
+  <w:style w:type="paragraph" w:styleId="Lgende">
     <w:name w:val="caption"/>
     <w:basedOn w:val="Normal"/>
     <w:qFormat/>
@@ -1599,7 +1630,7 @@
       <w:rFonts w:cs="DejaVu Sans"/>
     </w:rPr>
   </w:style>
-  <w:style w:type="paragraph" w:styleId="ListParagraph">
+  <w:style w:type="paragraph" w:styleId="Paragraphedeliste">
     <w:name w:val="List Paragraph"/>
     <w:basedOn w:val="Normal"/>
     <w:uiPriority w:val="34"/>
@@ -1640,10 +1671,10 @@
       <w:lang w:eastAsia="en-GB"/>
     </w:rPr>
   </w:style>
-  <w:style w:type="paragraph" w:styleId="Header">
+  <w:style w:type="paragraph" w:styleId="En-tte">
     <w:name w:val="header"/>
     <w:basedOn w:val="Normal"/>
-    <w:link w:val="HeaderChar"/>
+    <w:link w:val="En-tteCar"/>
     <w:uiPriority w:val="99"/>
     <w:unhideWhenUsed/>
     <w:rsid w:val="00096A10"/>
@@ -1655,17 +1686,17 @@
       <w:spacing w:after="0" w:line="240" w:lineRule="auto"/>
     </w:pPr>
   </w:style>
-  <w:style w:type="character" w:customStyle="1" w:styleId="HeaderChar">
-    <w:name w:val="Header Char"/>
-    <w:basedOn w:val="DefaultParagraphFont"/>
-    <w:link w:val="Header"/>
+  <w:style w:type="character" w:customStyle="1" w:styleId="En-tteCar">
+    <w:name w:val="En-tête Car"/>
+    <w:basedOn w:val="Policepardfaut"/>
+    <w:link w:val="En-tte"/>
     <w:uiPriority w:val="99"/>
     <w:rsid w:val="00096A10"/>
   </w:style>
-  <w:style w:type="paragraph" w:styleId="Footer">
+  <w:style w:type="paragraph" w:styleId="Pieddepage">
     <w:name w:val="footer"/>
     <w:basedOn w:val="Normal"/>
-    <w:link w:val="FooterChar"/>
+    <w:link w:val="PieddepageCar"/>
     <w:uiPriority w:val="99"/>
     <w:unhideWhenUsed/>
     <w:rsid w:val="00096A10"/>
@@ -1677,10 +1708,10 @@
       <w:spacing w:after="0" w:line="240" w:lineRule="auto"/>
     </w:pPr>
   </w:style>
-  <w:style w:type="character" w:customStyle="1" w:styleId="FooterChar">
-    <w:name w:val="Footer Char"/>
-    <w:basedOn w:val="DefaultParagraphFont"/>
-    <w:link w:val="Footer"/>
+  <w:style w:type="character" w:customStyle="1" w:styleId="PieddepageCar">
+    <w:name w:val="Pied de page Car"/>
+    <w:basedOn w:val="Policepardfaut"/>
+    <w:link w:val="Pieddepage"/>
     <w:uiPriority w:val="99"/>
     <w:rsid w:val="00096A10"/>
   </w:style>

</xml_diff>